<commit_message>
updated features list status
</commit_message>
<xml_diff>
--- a/features.docx
+++ b/features.docx
@@ -55,7 +55,7 @@
         <w:t>2</w:t>
       </w:r>
       <w:r>
-        <w:t>5</w:t>
+        <w:t>6</w:t>
       </w:r>
       <w:r>
         <w:t xml:space="preserve"> February 2020</w:t>
@@ -384,172 +384,404 @@
           </w:tcPr>
           <w:p>
             <w:r>
+              <w:t xml:space="preserve">Done (25 Feb 2020) using </w:t>
+            </w:r>
+            <w:proofErr w:type="spellStart"/>
+            <w:r>
+              <w:t>tqdm</w:t>
+            </w:r>
+            <w:proofErr w:type="spellEnd"/>
+          </w:p>
+        </w:tc>
+      </w:tr>
+      <w:tr>
+        <w:tc>
+          <w:tcPr>
+            <w:tcW w:w="895" w:type="dxa"/>
+          </w:tcPr>
+          <w:p>
+            <w:pPr>
+              <w:jc w:val="center"/>
+            </w:pPr>
+            <w:r>
+              <w:t>6</w:t>
+            </w:r>
+          </w:p>
+        </w:tc>
+        <w:tc>
+          <w:tcPr>
+            <w:tcW w:w="6660" w:type="dxa"/>
+          </w:tcPr>
+          <w:p>
+            <w:proofErr w:type="spellStart"/>
+            <w:proofErr w:type="gramStart"/>
+            <w:r>
+              <w:t>Backtester</w:t>
+            </w:r>
+            <w:proofErr w:type="spellEnd"/>
+            <w:r>
+              <w:t>(</w:t>
+            </w:r>
+            <w:proofErr w:type="gramEnd"/>
+            <w:r>
+              <w:t>) sells and buys the same stock multiple times. It may improve performance if we save the data in a CSV file and then read it from disk as and when needed. That should reduce network load and waiting times. Will also make system more robust.</w:t>
+            </w:r>
+          </w:p>
+        </w:tc>
+        <w:tc>
+          <w:tcPr>
+            <w:tcW w:w="1795" w:type="dxa"/>
+          </w:tcPr>
+          <w:p>
+            <w:r>
+              <w:t>Leave for now.</w:t>
+            </w:r>
+          </w:p>
+        </w:tc>
+      </w:tr>
+      <w:tr>
+        <w:tc>
+          <w:tcPr>
+            <w:tcW w:w="895" w:type="dxa"/>
+          </w:tcPr>
+          <w:p>
+            <w:pPr>
+              <w:jc w:val="center"/>
+            </w:pPr>
+            <w:r>
+              <w:t>7</w:t>
+            </w:r>
+          </w:p>
+        </w:tc>
+        <w:tc>
+          <w:tcPr>
+            <w:tcW w:w="6660" w:type="dxa"/>
+          </w:tcPr>
+          <w:p>
+            <w:r>
+              <w:t xml:space="preserve">The </w:t>
+            </w:r>
+            <w:proofErr w:type="spellStart"/>
+            <w:proofErr w:type="gramStart"/>
+            <w:r>
+              <w:t>backtester</w:t>
+            </w:r>
+            <w:proofErr w:type="spellEnd"/>
+            <w:r>
+              <w:t>(</w:t>
+            </w:r>
+            <w:proofErr w:type="gramEnd"/>
+            <w:r>
+              <w:t xml:space="preserve">) currently only considers “complete” trades (i.e. buy of ticker followed by a sell of ticker). Instead of dropping the </w:t>
+            </w:r>
+            <w:proofErr w:type="spellStart"/>
+            <w:r>
+              <w:t>buy</w:t>
+            </w:r>
+            <w:proofErr w:type="spellEnd"/>
+            <w:r>
+              <w:t xml:space="preserve"> signals at the end, keep them and put them in. a data frame. This needs to be incorporated in </w:t>
+            </w:r>
+            <w:proofErr w:type="spellStart"/>
+            <w:r>
+              <w:t>extract_</w:t>
+            </w:r>
+            <w:proofErr w:type="gramStart"/>
+            <w:r>
+              <w:t>trades</w:t>
+            </w:r>
+            <w:proofErr w:type="spellEnd"/>
+            <w:r>
+              <w:t>(</w:t>
+            </w:r>
+            <w:proofErr w:type="gramEnd"/>
+            <w:r>
+              <w:t>) function.</w:t>
+            </w:r>
+          </w:p>
+        </w:tc>
+        <w:tc>
+          <w:tcPr>
+            <w:tcW w:w="1795" w:type="dxa"/>
+          </w:tcPr>
+          <w:p>
+            <w:r>
+              <w:t>Done (26 Feb 2020)</w:t>
+            </w:r>
+          </w:p>
+        </w:tc>
+      </w:tr>
+      <w:tr>
+        <w:tc>
+          <w:tcPr>
+            <w:tcW w:w="895" w:type="dxa"/>
+          </w:tcPr>
+          <w:p>
+            <w:pPr>
+              <w:jc w:val="center"/>
+            </w:pPr>
+            <w:r>
+              <w:t>8</w:t>
+            </w:r>
+          </w:p>
+        </w:tc>
+        <w:tc>
+          <w:tcPr>
+            <w:tcW w:w="6660" w:type="dxa"/>
+          </w:tcPr>
+          <w:p>
+            <w:r>
+              <w:t xml:space="preserve">Measure how well model does </w:t>
+            </w:r>
+            <w:proofErr w:type="gramStart"/>
+            <w:r>
+              <w:t>predicting</w:t>
+            </w:r>
+            <w:proofErr w:type="gramEnd"/>
+            <w:r>
+              <w:t xml:space="preserve"> into the future. To do that we need to address (7)</w:t>
+            </w:r>
+          </w:p>
+        </w:tc>
+        <w:tc>
+          <w:tcPr>
+            <w:tcW w:w="1795" w:type="dxa"/>
+          </w:tcPr>
+          <w:p>
+            <w:r>
+              <w:t>Follow-on project</w:t>
+            </w:r>
+            <w:r>
+              <w:t xml:space="preserve"> </w:t>
+            </w:r>
+            <w:r>
+              <w:t>(IMPORTANT)</w:t>
+            </w:r>
+          </w:p>
+        </w:tc>
+      </w:tr>
+      <w:tr>
+        <w:tc>
+          <w:tcPr>
+            <w:tcW w:w="895" w:type="dxa"/>
+          </w:tcPr>
+          <w:p>
+            <w:pPr>
+              <w:jc w:val="center"/>
+            </w:pPr>
+            <w:r>
+              <w:t>9</w:t>
+            </w:r>
+          </w:p>
+        </w:tc>
+        <w:tc>
+          <w:tcPr>
+            <w:tcW w:w="6660" w:type="dxa"/>
+          </w:tcPr>
+          <w:p>
+            <w:r>
+              <w:t xml:space="preserve">To assist analysis, add </w:t>
+            </w:r>
+            <w:proofErr w:type="spellStart"/>
+            <w:r>
+              <w:t>buy_date</w:t>
+            </w:r>
+            <w:proofErr w:type="spellEnd"/>
+            <w:r>
+              <w:t xml:space="preserve"> to entries in </w:t>
+            </w:r>
+            <w:proofErr w:type="spellStart"/>
+            <w:r>
+              <w:t>PnL.df</w:t>
+            </w:r>
+            <w:proofErr w:type="spellEnd"/>
+            <w:r>
+              <w:t xml:space="preserve">. It currently only has one date per </w:t>
+            </w:r>
+            <w:proofErr w:type="gramStart"/>
+            <w:r>
+              <w:t>row</w:t>
+            </w:r>
+            <w:proofErr w:type="gramEnd"/>
+            <w:r>
+              <w:t xml:space="preserve"> and we need two. This will allow us to measure the number of days per actual trade and hence the average over all actual trades.</w:t>
+            </w:r>
+          </w:p>
+        </w:tc>
+        <w:tc>
+          <w:tcPr>
+            <w:tcW w:w="1795" w:type="dxa"/>
+          </w:tcPr>
+          <w:p>
+            <w:r>
+              <w:t>Done (25 Feb 2020)</w:t>
+            </w:r>
+          </w:p>
+        </w:tc>
+      </w:tr>
+      <w:tr>
+        <w:tc>
+          <w:tcPr>
+            <w:tcW w:w="895" w:type="dxa"/>
+          </w:tcPr>
+          <w:p>
+            <w:pPr>
+              <w:jc w:val="center"/>
+            </w:pPr>
+            <w:r>
+              <w:t>10</w:t>
+            </w:r>
+          </w:p>
+        </w:tc>
+        <w:tc>
+          <w:tcPr>
+            <w:tcW w:w="6660" w:type="dxa"/>
+          </w:tcPr>
+          <w:p>
+            <w:r>
+              <w:t xml:space="preserve">The </w:t>
+            </w:r>
+            <w:proofErr w:type="spellStart"/>
+            <w:proofErr w:type="gramStart"/>
+            <w:r>
+              <w:t>backtester</w:t>
+            </w:r>
+            <w:proofErr w:type="spellEnd"/>
+            <w:r>
+              <w:t>(</w:t>
+            </w:r>
+            <w:proofErr w:type="gramEnd"/>
+            <w:r>
+              <w:t>) currently does not re-balance the stocks invested in. To manage the risk, it should rebalance things periodically. Does not seem a major problem looking at performance of trading system.</w:t>
+            </w:r>
+          </w:p>
+        </w:tc>
+        <w:tc>
+          <w:tcPr>
+            <w:tcW w:w="1795" w:type="dxa"/>
+          </w:tcPr>
+          <w:p>
+            <w:pPr>
               <w:rPr>
                 <w:highlight w:val="yellow"/>
               </w:rPr>
-              <w:t>Finish as part of final project.</w:t>
-            </w:r>
-          </w:p>
-        </w:tc>
-      </w:tr>
-      <w:tr>
-        <w:tc>
-          <w:tcPr>
-            <w:tcW w:w="895" w:type="dxa"/>
-          </w:tcPr>
-          <w:p>
-            <w:pPr>
-              <w:jc w:val="center"/>
-            </w:pPr>
-            <w:r>
-              <w:t>6</w:t>
-            </w:r>
-          </w:p>
-        </w:tc>
-        <w:tc>
-          <w:tcPr>
-            <w:tcW w:w="6660" w:type="dxa"/>
-          </w:tcPr>
-          <w:p>
-            <w:proofErr w:type="spellStart"/>
-            <w:proofErr w:type="gramStart"/>
-            <w:r>
-              <w:t>Backtester</w:t>
-            </w:r>
-            <w:proofErr w:type="spellEnd"/>
-            <w:r>
-              <w:t>(</w:t>
-            </w:r>
-            <w:proofErr w:type="gramEnd"/>
-            <w:r>
-              <w:t>) sells and buys the same stock multiple times. It may improve performance if we save the data in a CSV file and then read it from disk as and when needed. That should reduce network load and waiting times. Will also make system more robust.</w:t>
-            </w:r>
-          </w:p>
-        </w:tc>
-        <w:tc>
-          <w:tcPr>
-            <w:tcW w:w="1795" w:type="dxa"/>
-          </w:tcPr>
-          <w:p>
-            <w:r>
-              <w:t>Leave for now.</w:t>
-            </w:r>
-          </w:p>
-        </w:tc>
-      </w:tr>
-      <w:tr>
-        <w:tc>
-          <w:tcPr>
-            <w:tcW w:w="895" w:type="dxa"/>
-          </w:tcPr>
-          <w:p>
-            <w:pPr>
-              <w:jc w:val="center"/>
-            </w:pPr>
-            <w:r>
-              <w:t>7</w:t>
-            </w:r>
-          </w:p>
-        </w:tc>
-        <w:tc>
-          <w:tcPr>
-            <w:tcW w:w="6660" w:type="dxa"/>
-          </w:tcPr>
-          <w:p>
-            <w:r>
-              <w:t xml:space="preserve">The </w:t>
-            </w:r>
-            <w:proofErr w:type="spellStart"/>
-            <w:proofErr w:type="gramStart"/>
-            <w:r>
-              <w:t>backtester</w:t>
-            </w:r>
-            <w:proofErr w:type="spellEnd"/>
-            <w:r>
-              <w:t>(</w:t>
-            </w:r>
-            <w:proofErr w:type="gramEnd"/>
-            <w:r>
-              <w:t xml:space="preserve">) currently only considers “complete” trades (i.e. buy of ticker followed by a sell of ticker). Instead of dropping the </w:t>
-            </w:r>
-            <w:proofErr w:type="spellStart"/>
-            <w:r>
-              <w:t>buy</w:t>
-            </w:r>
-            <w:proofErr w:type="spellEnd"/>
-            <w:r>
-              <w:t xml:space="preserve"> signals at the end, keep them and put them in. a data frame. This needs to be incorporated in </w:t>
-            </w:r>
-            <w:proofErr w:type="spellStart"/>
-            <w:r>
-              <w:t>extract_</w:t>
-            </w:r>
-            <w:proofErr w:type="gramStart"/>
-            <w:r>
-              <w:t>trades</w:t>
-            </w:r>
-            <w:proofErr w:type="spellEnd"/>
-            <w:r>
-              <w:t>(</w:t>
-            </w:r>
-            <w:proofErr w:type="gramEnd"/>
-            <w:r>
-              <w:t>) function.</w:t>
-            </w:r>
-          </w:p>
-        </w:tc>
-        <w:tc>
-          <w:tcPr>
-            <w:tcW w:w="1795" w:type="dxa"/>
-          </w:tcPr>
-          <w:p>
+            </w:pPr>
             <w:r>
               <w:rPr>
                 <w:highlight w:val="yellow"/>
               </w:rPr>
-              <w:t>Finish as part of final project</w:t>
-            </w:r>
-          </w:p>
-        </w:tc>
-      </w:tr>
-      <w:tr>
-        <w:tc>
-          <w:tcPr>
-            <w:tcW w:w="895" w:type="dxa"/>
-          </w:tcPr>
-          <w:p>
-            <w:pPr>
-              <w:jc w:val="center"/>
-            </w:pPr>
-            <w:r>
-              <w:t>8</w:t>
-            </w:r>
-          </w:p>
-        </w:tc>
-        <w:tc>
-          <w:tcPr>
-            <w:tcW w:w="6660" w:type="dxa"/>
-          </w:tcPr>
-          <w:p>
-            <w:r>
-              <w:t xml:space="preserve">Measure how well model does </w:t>
+              <w:t>Follow-on project</w:t>
+            </w:r>
+            <w:bookmarkStart w:id="0" w:name="_GoBack"/>
+            <w:bookmarkEnd w:id="0"/>
+          </w:p>
+        </w:tc>
+      </w:tr>
+      <w:tr>
+        <w:tc>
+          <w:tcPr>
+            <w:tcW w:w="895" w:type="dxa"/>
+          </w:tcPr>
+          <w:p>
+            <w:pPr>
+              <w:jc w:val="center"/>
+            </w:pPr>
+            <w:r>
+              <w:t>11</w:t>
+            </w:r>
+          </w:p>
+        </w:tc>
+        <w:tc>
+          <w:tcPr>
+            <w:tcW w:w="6660" w:type="dxa"/>
+          </w:tcPr>
+          <w:p>
+            <w:r>
+              <w:t xml:space="preserve">Before building the model (balanced scorecard), check that the local minima are indeed the local minima and make sure the </w:t>
+            </w:r>
+            <w:r>
+              <w:lastRenderedPageBreak/>
+              <w:t xml:space="preserve">Close price does not go down the next day. This needs to be added to the </w:t>
+            </w:r>
+            <w:proofErr w:type="spellStart"/>
+            <w:r>
+              <w:t>determine_minima_n_</w:t>
             </w:r>
             <w:proofErr w:type="gramStart"/>
             <w:r>
-              <w:t>predicting</w:t>
+              <w:t>maxima</w:t>
+            </w:r>
+            <w:proofErr w:type="spellEnd"/>
+            <w:r>
+              <w:t>(</w:t>
             </w:r>
             <w:proofErr w:type="gramEnd"/>
             <w:r>
-              <w:t xml:space="preserve"> into the future. To do that we need to address (7)</w:t>
-            </w:r>
-          </w:p>
-        </w:tc>
-        <w:tc>
-          <w:tcPr>
-            <w:tcW w:w="1795" w:type="dxa"/>
-          </w:tcPr>
-          <w:p>
-            <w:r>
+              <w:t>). Idem ditto for local maxima.</w:t>
+            </w:r>
+          </w:p>
+        </w:tc>
+        <w:tc>
+          <w:tcPr>
+            <w:tcW w:w="1795" w:type="dxa"/>
+          </w:tcPr>
+          <w:p>
+            <w:r>
+              <w:lastRenderedPageBreak/>
+              <w:t>Done (26 Feb 2020)</w:t>
+            </w:r>
+          </w:p>
+        </w:tc>
+      </w:tr>
+      <w:tr>
+        <w:tc>
+          <w:tcPr>
+            <w:tcW w:w="895" w:type="dxa"/>
+          </w:tcPr>
+          <w:p>
+            <w:pPr>
+              <w:jc w:val="center"/>
+            </w:pPr>
+            <w:r>
+              <w:t>12</w:t>
+            </w:r>
+          </w:p>
+        </w:tc>
+        <w:tc>
+          <w:tcPr>
+            <w:tcW w:w="6660" w:type="dxa"/>
+          </w:tcPr>
+          <w:p>
+            <w:r>
+              <w:t xml:space="preserve">Automatically sell stock if the gain is above a certain threshold (say 50% or 100%). That avoids losing money. It also quickly frees up money for new investments. This needs to be added to </w:t>
+            </w:r>
+            <w:proofErr w:type="spellStart"/>
+            <w:r>
+              <w:t>day_</w:t>
+            </w:r>
+            <w:proofErr w:type="gramStart"/>
+            <w:r>
+              <w:t>close</w:t>
+            </w:r>
+            <w:proofErr w:type="spellEnd"/>
+            <w:r>
+              <w:t>(</w:t>
+            </w:r>
+            <w:proofErr w:type="gramEnd"/>
+            <w:r>
+              <w:t>) function.</w:t>
+            </w:r>
+          </w:p>
+        </w:tc>
+        <w:tc>
+          <w:tcPr>
+            <w:tcW w:w="1795" w:type="dxa"/>
+          </w:tcPr>
+          <w:p>
+            <w:r>
+              <w:rPr>
+                <w:highlight w:val="yellow"/>
+              </w:rPr>
               <w:t>Follow-on project</w:t>
             </w:r>
           </w:p>
@@ -565,76 +797,117 @@
               <w:jc w:val="center"/>
             </w:pPr>
             <w:r>
-              <w:t>9</w:t>
-            </w:r>
-          </w:p>
-        </w:tc>
-        <w:tc>
-          <w:tcPr>
-            <w:tcW w:w="6660" w:type="dxa"/>
-          </w:tcPr>
-          <w:p>
-            <w:r>
-              <w:t xml:space="preserve">To assist analysis, add </w:t>
+              <w:t>13</w:t>
+            </w:r>
+          </w:p>
+        </w:tc>
+        <w:tc>
+          <w:tcPr>
+            <w:tcW w:w="6660" w:type="dxa"/>
+          </w:tcPr>
+          <w:p>
+            <w:r>
+              <w:t xml:space="preserve">Instead of just using </w:t>
+            </w:r>
+            <w:proofErr w:type="gramStart"/>
+            <w:r>
+              <w:t>print(</w:t>
+            </w:r>
+            <w:proofErr w:type="gramEnd"/>
+            <w:r>
+              <w:t>) statements, use logging and write the information to a log file. That way we can go back and see what happened during a particular run.</w:t>
+            </w:r>
+          </w:p>
+        </w:tc>
+        <w:tc>
+          <w:tcPr>
+            <w:tcW w:w="1795" w:type="dxa"/>
+          </w:tcPr>
+          <w:p>
+            <w:r>
+              <w:t>Done (26 Feb 2020)</w:t>
+            </w:r>
+          </w:p>
+        </w:tc>
+      </w:tr>
+      <w:tr>
+        <w:tc>
+          <w:tcPr>
+            <w:tcW w:w="895" w:type="dxa"/>
+          </w:tcPr>
+          <w:p>
+            <w:pPr>
+              <w:jc w:val="center"/>
+            </w:pPr>
+            <w:r>
+              <w:t>14</w:t>
+            </w:r>
+          </w:p>
+        </w:tc>
+        <w:tc>
+          <w:tcPr>
+            <w:tcW w:w="6660" w:type="dxa"/>
+          </w:tcPr>
+          <w:p>
+            <w:r>
+              <w:t xml:space="preserve">Schedule job to run every night after stock market closes and every noon when the stock market is open. Start using good </w:t>
             </w:r>
             <w:proofErr w:type="spellStart"/>
             <w:r>
-              <w:t>buy_date</w:t>
+              <w:t>ol</w:t>
             </w:r>
             <w:proofErr w:type="spellEnd"/>
             <w:r>
-              <w:t xml:space="preserve"> to entries in </w:t>
+              <w:t xml:space="preserve">’ </w:t>
             </w:r>
             <w:proofErr w:type="spellStart"/>
             <w:r>
-              <w:t>PnL.df</w:t>
+              <w:t>cron</w:t>
             </w:r>
             <w:proofErr w:type="spellEnd"/>
             <w:r>
-              <w:t xml:space="preserve">. It currently only has one date per </w:t>
-            </w:r>
-            <w:proofErr w:type="gramStart"/>
-            <w:r>
-              <w:t>row</w:t>
-            </w:r>
-            <w:proofErr w:type="gramEnd"/>
-            <w:r>
-              <w:t xml:space="preserve"> and we need two. This will allow us to measure the number of days per actual trade and hence the average over all actual trades.</w:t>
-            </w:r>
-          </w:p>
-        </w:tc>
-        <w:tc>
-          <w:tcPr>
-            <w:tcW w:w="1795" w:type="dxa"/>
-          </w:tcPr>
-          <w:p>
-            <w:r>
-              <w:t>Done (25 Feb 2020)</w:t>
-            </w:r>
-          </w:p>
-        </w:tc>
-      </w:tr>
-      <w:tr>
-        <w:tc>
-          <w:tcPr>
-            <w:tcW w:w="895" w:type="dxa"/>
-          </w:tcPr>
-          <w:p>
-            <w:pPr>
-              <w:jc w:val="center"/>
-            </w:pPr>
-            <w:r>
-              <w:t>10</w:t>
-            </w:r>
-          </w:p>
-        </w:tc>
-        <w:tc>
-          <w:tcPr>
-            <w:tcW w:w="6660" w:type="dxa"/>
-          </w:tcPr>
-          <w:p>
-            <w:r>
-              <w:t xml:space="preserve">The </w:t>
+              <w:t>. Need to check how to do that as it has been a while. Needs (1</w:t>
+            </w:r>
+            <w:r>
+              <w:t>3</w:t>
+            </w:r>
+            <w:r>
+              <w:t>) in place to ensure we can trace what happened while job ran.</w:t>
+            </w:r>
+          </w:p>
+        </w:tc>
+        <w:tc>
+          <w:tcPr>
+            <w:tcW w:w="1795" w:type="dxa"/>
+          </w:tcPr>
+          <w:p>
+            <w:r>
+              <w:t>Follow-on project</w:t>
+            </w:r>
+          </w:p>
+        </w:tc>
+      </w:tr>
+      <w:tr>
+        <w:tc>
+          <w:tcPr>
+            <w:tcW w:w="895" w:type="dxa"/>
+          </w:tcPr>
+          <w:p>
+            <w:pPr>
+              <w:jc w:val="center"/>
+            </w:pPr>
+            <w:r>
+              <w:t>15</w:t>
+            </w:r>
+          </w:p>
+        </w:tc>
+        <w:tc>
+          <w:tcPr>
+            <w:tcW w:w="6660" w:type="dxa"/>
+          </w:tcPr>
+          <w:p>
+            <w:r>
+              <w:t xml:space="preserve">Add regression testing functionality. The easiest way to do that is to check whether </w:t>
             </w:r>
             <w:proofErr w:type="spellStart"/>
             <w:proofErr w:type="gramStart"/>
@@ -647,7 +920,7 @@
             </w:r>
             <w:proofErr w:type="gramEnd"/>
             <w:r>
-              <w:t>) currently does not re-balance the stocks invested in. To manage the risk, it should rebalance things periodically. Does not seem a major problem looking at performance of trading system.</w:t>
+              <w:t>) generates the same data frame contents for a fixed period. That allows us to make sure changes don’t break the code.</w:t>
             </w:r>
           </w:p>
         </w:tc>
@@ -672,263 +945,6 @@
               <w:jc w:val="center"/>
             </w:pPr>
             <w:r>
-              <w:t>11</w:t>
-            </w:r>
-          </w:p>
-        </w:tc>
-        <w:tc>
-          <w:tcPr>
-            <w:tcW w:w="6660" w:type="dxa"/>
-          </w:tcPr>
-          <w:p>
-            <w:r>
-              <w:t xml:space="preserve">Before building the model (balanced scorecard), check that the local minima are indeed the local minima and make sure the Close price does not go down the next day. This needs to be </w:t>
-            </w:r>
-            <w:r>
-              <w:lastRenderedPageBreak/>
-              <w:t xml:space="preserve">added to the </w:t>
-            </w:r>
-            <w:proofErr w:type="spellStart"/>
-            <w:r>
-              <w:t>determine_minima_n_</w:t>
-            </w:r>
-            <w:proofErr w:type="gramStart"/>
-            <w:r>
-              <w:t>maxima</w:t>
-            </w:r>
-            <w:proofErr w:type="spellEnd"/>
-            <w:r>
-              <w:t>(</w:t>
-            </w:r>
-            <w:proofErr w:type="gramEnd"/>
-            <w:r>
-              <w:t>). Idem ditto for local maxima.</w:t>
-            </w:r>
-          </w:p>
-        </w:tc>
-        <w:tc>
-          <w:tcPr>
-            <w:tcW w:w="1795" w:type="dxa"/>
-          </w:tcPr>
-          <w:p>
-            <w:r>
-              <w:lastRenderedPageBreak/>
-              <w:t>Follow-on project</w:t>
-            </w:r>
-          </w:p>
-        </w:tc>
-      </w:tr>
-      <w:tr>
-        <w:tc>
-          <w:tcPr>
-            <w:tcW w:w="895" w:type="dxa"/>
-          </w:tcPr>
-          <w:p>
-            <w:pPr>
-              <w:jc w:val="center"/>
-            </w:pPr>
-            <w:r>
-              <w:t>12</w:t>
-            </w:r>
-          </w:p>
-        </w:tc>
-        <w:tc>
-          <w:tcPr>
-            <w:tcW w:w="6660" w:type="dxa"/>
-          </w:tcPr>
-          <w:p>
-            <w:r>
-              <w:t xml:space="preserve">Automatically sell stock if the gain is above a certain threshold (say 50% or 100%). That avoids losing money. It also quickly frees up money for new investments. This needs to be added to </w:t>
-            </w:r>
-            <w:proofErr w:type="spellStart"/>
-            <w:r>
-              <w:t>day_</w:t>
-            </w:r>
-            <w:proofErr w:type="gramStart"/>
-            <w:r>
-              <w:t>close</w:t>
-            </w:r>
-            <w:proofErr w:type="spellEnd"/>
-            <w:r>
-              <w:t>(</w:t>
-            </w:r>
-            <w:proofErr w:type="gramEnd"/>
-            <w:r>
-              <w:t>) function.</w:t>
-            </w:r>
-          </w:p>
-        </w:tc>
-        <w:tc>
-          <w:tcPr>
-            <w:tcW w:w="1795" w:type="dxa"/>
-          </w:tcPr>
-          <w:p>
-            <w:r>
-              <w:t>Follow-on project</w:t>
-            </w:r>
-          </w:p>
-        </w:tc>
-      </w:tr>
-      <w:tr>
-        <w:tc>
-          <w:tcPr>
-            <w:tcW w:w="895" w:type="dxa"/>
-          </w:tcPr>
-          <w:p>
-            <w:pPr>
-              <w:jc w:val="center"/>
-            </w:pPr>
-            <w:r>
-              <w:t>13</w:t>
-            </w:r>
-          </w:p>
-        </w:tc>
-        <w:tc>
-          <w:tcPr>
-            <w:tcW w:w="6660" w:type="dxa"/>
-          </w:tcPr>
-          <w:p>
-            <w:r>
-              <w:t xml:space="preserve">Instead of just using </w:t>
-            </w:r>
-            <w:proofErr w:type="gramStart"/>
-            <w:r>
-              <w:t>print(</w:t>
-            </w:r>
-            <w:proofErr w:type="gramEnd"/>
-            <w:r>
-              <w:t>) statements, use logging and write the information to a log file. That way we can go back and see what happened during a particular run.</w:t>
-            </w:r>
-          </w:p>
-        </w:tc>
-        <w:tc>
-          <w:tcPr>
-            <w:tcW w:w="1795" w:type="dxa"/>
-          </w:tcPr>
-          <w:p>
-            <w:r>
-              <w:t>Follow-on project</w:t>
-            </w:r>
-          </w:p>
-        </w:tc>
-      </w:tr>
-      <w:tr>
-        <w:tc>
-          <w:tcPr>
-            <w:tcW w:w="895" w:type="dxa"/>
-          </w:tcPr>
-          <w:p>
-            <w:pPr>
-              <w:jc w:val="center"/>
-            </w:pPr>
-            <w:r>
-              <w:t>14</w:t>
-            </w:r>
-          </w:p>
-        </w:tc>
-        <w:tc>
-          <w:tcPr>
-            <w:tcW w:w="6660" w:type="dxa"/>
-          </w:tcPr>
-          <w:p>
-            <w:r>
-              <w:t xml:space="preserve">Schedule job to run every night after stock market closes and every noon when the stock market is open. Start using good </w:t>
-            </w:r>
-            <w:proofErr w:type="spellStart"/>
-            <w:r>
-              <w:t>ol</w:t>
-            </w:r>
-            <w:proofErr w:type="spellEnd"/>
-            <w:r>
-              <w:t xml:space="preserve">’ </w:t>
-            </w:r>
-            <w:proofErr w:type="spellStart"/>
-            <w:r>
-              <w:t>cron</w:t>
-            </w:r>
-            <w:proofErr w:type="spellEnd"/>
-            <w:r>
-              <w:t>. Need to check how to do that as it has been a while. Needs (1</w:t>
-            </w:r>
-            <w:r>
-              <w:t>3</w:t>
-            </w:r>
-            <w:r>
-              <w:t>) in place to ensure we can trace what happened while job ran.</w:t>
-            </w:r>
-          </w:p>
-        </w:tc>
-        <w:tc>
-          <w:tcPr>
-            <w:tcW w:w="1795" w:type="dxa"/>
-          </w:tcPr>
-          <w:p>
-            <w:r>
-              <w:t>Follow-on project</w:t>
-            </w:r>
-          </w:p>
-        </w:tc>
-      </w:tr>
-      <w:tr>
-        <w:tc>
-          <w:tcPr>
-            <w:tcW w:w="895" w:type="dxa"/>
-          </w:tcPr>
-          <w:p>
-            <w:pPr>
-              <w:jc w:val="center"/>
-            </w:pPr>
-            <w:bookmarkStart w:id="0" w:name="_GoBack"/>
-            <w:bookmarkEnd w:id="0"/>
-            <w:r>
-              <w:t>15</w:t>
-            </w:r>
-          </w:p>
-        </w:tc>
-        <w:tc>
-          <w:tcPr>
-            <w:tcW w:w="6660" w:type="dxa"/>
-          </w:tcPr>
-          <w:p>
-            <w:r>
-              <w:t xml:space="preserve">Add regression testing functionality. The easiest way to do that is to check whether </w:t>
-            </w:r>
-            <w:proofErr w:type="spellStart"/>
-            <w:proofErr w:type="gramStart"/>
-            <w:r>
-              <w:t>backtester</w:t>
-            </w:r>
-            <w:proofErr w:type="spellEnd"/>
-            <w:r>
-              <w:t>(</w:t>
-            </w:r>
-            <w:proofErr w:type="gramEnd"/>
-            <w:r>
-              <w:t>) generates the same data frame contents for a fixed period. That allows us to make sure changes don’t break the code.</w:t>
-            </w:r>
-          </w:p>
-        </w:tc>
-        <w:tc>
-          <w:tcPr>
-            <w:tcW w:w="1795" w:type="dxa"/>
-          </w:tcPr>
-          <w:p>
-            <w:r>
-              <w:t>Follow-on project</w:t>
-            </w:r>
-          </w:p>
-        </w:tc>
-      </w:tr>
-      <w:tr>
-        <w:tc>
-          <w:tcPr>
-            <w:tcW w:w="895" w:type="dxa"/>
-          </w:tcPr>
-          <w:p>
-            <w:pPr>
-              <w:jc w:val="center"/>
-            </w:pPr>
-            <w:r>
               <w:t>16</w:t>
             </w:r>
           </w:p>
@@ -939,22 +955,19 @@
           </w:tcPr>
           <w:p>
             <w:r>
-              <w:t xml:space="preserve">Cap the number of days a trade can be open. A threshold of 50 days seems reasonable. Do some analysis </w:t>
-            </w:r>
-            <w:r>
-              <w:t>before implementing this</w:t>
-            </w:r>
-            <w:r>
-              <w:t xml:space="preserve"> now that we have number of days per actual trade.</w:t>
-            </w:r>
-          </w:p>
-        </w:tc>
-        <w:tc>
-          <w:tcPr>
-            <w:tcW w:w="1795" w:type="dxa"/>
-          </w:tcPr>
-          <w:p>
-            <w:r>
+              <w:t>Cap the number of days a trade can be open. A threshold of 50 days seems reasonable. Do some analysis before implementing this now that we have number of days per actual trade.</w:t>
+            </w:r>
+          </w:p>
+        </w:tc>
+        <w:tc>
+          <w:tcPr>
+            <w:tcW w:w="1795" w:type="dxa"/>
+          </w:tcPr>
+          <w:p>
+            <w:r>
+              <w:rPr>
+                <w:highlight w:val="yellow"/>
+              </w:rPr>
               <w:t>Follow-on project</w:t>
             </w:r>
           </w:p>

</xml_diff>